<commit_message>
logboek bijgewerkt tot vandaag
</commit_message>
<xml_diff>
--- a/Logboek/Logboek kandidaat.docx
+++ b/Logboek/Logboek kandidaat.docx
@@ -293,8 +293,13 @@
           </w:tcPr>
           <w:p>
             <w:r>
-              <w:t>IC 16 AO.b</w:t>
-            </w:r>
+              <w:t xml:space="preserve">IC 16 </w:t>
+            </w:r>
+            <w:proofErr w:type="spellStart"/>
+            <w:r>
+              <w:t>AO.b</w:t>
+            </w:r>
+            <w:proofErr w:type="spellEnd"/>
           </w:p>
         </w:tc>
       </w:tr>
@@ -539,6 +544,478 @@
             <w:r>
               <w:t>Project plan afgemaakt en begonnen met functioneel ontwerp.</w:t>
             </w:r>
+          </w:p>
+        </w:tc>
+        <w:tc>
+          <w:tcPr>
+            <w:tcW w:w="1165" w:type="pct"/>
+          </w:tcPr>
+          <w:p>
+            <w:r>
+              <w:t>Project plan en functioneel ontwerp</w:t>
+            </w:r>
+          </w:p>
+        </w:tc>
+        <w:tc>
+          <w:tcPr>
+            <w:tcW w:w="544" w:type="pct"/>
+          </w:tcPr>
+          <w:p>
+            <w:r>
+              <w:t>B1-K1-W</w:t>
+            </w:r>
+            <w:r>
+              <w:t>2</w:t>
+            </w:r>
+          </w:p>
+        </w:tc>
+      </w:tr>
+      <w:tr>
+        <w:tc>
+          <w:tcPr>
+            <w:tcW w:w="809" w:type="pct"/>
+          </w:tcPr>
+          <w:p>
+            <w:r>
+              <w:t>27-05-2020</w:t>
+            </w:r>
+          </w:p>
+        </w:tc>
+        <w:tc>
+          <w:tcPr>
+            <w:tcW w:w="2482" w:type="pct"/>
+          </w:tcPr>
+          <w:p>
+            <w:r>
+              <w:t>Functioneel ontwerp en Technisch ontwerp afgerond.</w:t>
+            </w:r>
+          </w:p>
+        </w:tc>
+        <w:tc>
+          <w:tcPr>
+            <w:tcW w:w="1165" w:type="pct"/>
+          </w:tcPr>
+          <w:p>
+            <w:r>
+              <w:t>Technisch- en functioneel ontwerp</w:t>
+            </w:r>
+          </w:p>
+        </w:tc>
+        <w:tc>
+          <w:tcPr>
+            <w:tcW w:w="544" w:type="pct"/>
+          </w:tcPr>
+          <w:p>
+            <w:r>
+              <w:t>B1-K1-W3</w:t>
+            </w:r>
+          </w:p>
+          <w:p/>
+        </w:tc>
+      </w:tr>
+      <w:tr>
+        <w:tc>
+          <w:tcPr>
+            <w:tcW w:w="809" w:type="pct"/>
+          </w:tcPr>
+          <w:p>
+            <w:r>
+              <w:t>2</w:t>
+            </w:r>
+            <w:r>
+              <w:t>8</w:t>
+            </w:r>
+            <w:r>
+              <w:t>-05-2020</w:t>
+            </w:r>
+          </w:p>
+        </w:tc>
+        <w:tc>
+          <w:tcPr>
+            <w:tcW w:w="2482" w:type="pct"/>
+          </w:tcPr>
+          <w:p>
+            <w:r>
+              <w:t>Werkomgeving ingericht met de juiste software en hardware onderdelen. Hier een overzicht van gemaakt genoemd configuratie overzicht</w:t>
+            </w:r>
+          </w:p>
+        </w:tc>
+        <w:tc>
+          <w:tcPr>
+            <w:tcW w:w="1165" w:type="pct"/>
+          </w:tcPr>
+          <w:p>
+            <w:r>
+              <w:t>Configuratie overzicht</w:t>
+            </w:r>
+          </w:p>
+        </w:tc>
+        <w:tc>
+          <w:tcPr>
+            <w:tcW w:w="544" w:type="pct"/>
+          </w:tcPr>
+          <w:p>
+            <w:r>
+              <w:t>B1-K1-W4</w:t>
+            </w:r>
+          </w:p>
+        </w:tc>
+      </w:tr>
+      <w:tr>
+        <w:tc>
+          <w:tcPr>
+            <w:tcW w:w="809" w:type="pct"/>
+          </w:tcPr>
+          <w:p>
+            <w:r>
+              <w:t>29-05-2020</w:t>
+            </w:r>
+          </w:p>
+        </w:tc>
+        <w:tc>
+          <w:tcPr>
+            <w:tcW w:w="2482" w:type="pct"/>
+          </w:tcPr>
+          <w:p>
+            <w:r>
+              <w:t xml:space="preserve">Begonnen met het </w:t>
+            </w:r>
+            <w:proofErr w:type="spellStart"/>
+            <w:r>
+              <w:t>programeren</w:t>
+            </w:r>
+            <w:proofErr w:type="spellEnd"/>
+            <w:r>
+              <w:t xml:space="preserve"> van de opdracht. Vandaag begonnen met het web gedeelte aangezien ik nog niet alle onderdelen had van de </w:t>
+            </w:r>
+            <w:r>
+              <w:t>Arduino. heb de webpagina aangemaakt en de database connectie gemaakt. De webpagina is voor 90% nu klaar</w:t>
+            </w:r>
+          </w:p>
+        </w:tc>
+        <w:tc>
+          <w:tcPr>
+            <w:tcW w:w="1165" w:type="pct"/>
+          </w:tcPr>
+          <w:p>
+            <w:r>
+              <w:t>Webpagina</w:t>
+            </w:r>
+          </w:p>
+        </w:tc>
+        <w:tc>
+          <w:tcPr>
+            <w:tcW w:w="544" w:type="pct"/>
+          </w:tcPr>
+          <w:p>
+            <w:r>
+              <w:t>B2-K1-W1</w:t>
+            </w:r>
+          </w:p>
+        </w:tc>
+      </w:tr>
+      <w:tr>
+        <w:tc>
+          <w:tcPr>
+            <w:tcW w:w="809" w:type="pct"/>
+          </w:tcPr>
+          <w:p>
+            <w:r>
+              <w:t>02-0</w:t>
+            </w:r>
+            <w:r>
+              <w:t>6</w:t>
+            </w:r>
+            <w:r>
+              <w:t>-2020</w:t>
+            </w:r>
+          </w:p>
+        </w:tc>
+        <w:tc>
+          <w:tcPr>
+            <w:tcW w:w="2482" w:type="pct"/>
+          </w:tcPr>
+          <w:p>
+            <w:r>
+              <w:t xml:space="preserve">Webpagina afgerond en begonnen aan het arduino gedeelte. Dit is verdeeld in 4 delen namelijk sensoren, </w:t>
+            </w:r>
+            <w:r>
+              <w:t>database connectie, lcd display en debug mode. Ben vandaag begonnen met de sensoren</w:t>
+            </w:r>
+          </w:p>
+        </w:tc>
+        <w:tc>
+          <w:tcPr>
+            <w:tcW w:w="1165" w:type="pct"/>
+          </w:tcPr>
+          <w:p>
+            <w:r>
+              <w:t>Webpagina en Arduino sensoren</w:t>
+            </w:r>
+          </w:p>
+        </w:tc>
+        <w:tc>
+          <w:tcPr>
+            <w:tcW w:w="544" w:type="pct"/>
+          </w:tcPr>
+          <w:p>
+            <w:r>
+              <w:t>B2-K1-W</w:t>
+            </w:r>
+            <w:r>
+              <w:t>1</w:t>
+            </w:r>
+          </w:p>
+        </w:tc>
+      </w:tr>
+      <w:tr>
+        <w:tc>
+          <w:tcPr>
+            <w:tcW w:w="809" w:type="pct"/>
+          </w:tcPr>
+          <w:p>
+            <w:r>
+              <w:t>03-0</w:t>
+            </w:r>
+            <w:r>
+              <w:t>6</w:t>
+            </w:r>
+            <w:r>
+              <w:t>-2020</w:t>
+            </w:r>
+          </w:p>
+        </w:tc>
+        <w:tc>
+          <w:tcPr>
+            <w:tcW w:w="2482" w:type="pct"/>
+          </w:tcPr>
+          <w:p>
+            <w:r>
+              <w:t xml:space="preserve">Ik heb beide sensoren werkend gekregen op de arduino. hiervoor heb ik nu 2 aparte functies gemaakt om het overzichtelijk te houden. </w:t>
+            </w:r>
+            <w:r>
+              <w:t xml:space="preserve">Het gedeelte sensoren is nu klaar. Ben nu begonnen met het laten zien van de data op het lcd display. </w:t>
+            </w:r>
+          </w:p>
+        </w:tc>
+        <w:tc>
+          <w:tcPr>
+            <w:tcW w:w="1165" w:type="pct"/>
+          </w:tcPr>
+          <w:p>
+            <w:r>
+              <w:t>Arduino</w:t>
+            </w:r>
+            <w:r>
+              <w:t xml:space="preserve"> code</w:t>
+            </w:r>
+          </w:p>
+        </w:tc>
+        <w:tc>
+          <w:tcPr>
+            <w:tcW w:w="544" w:type="pct"/>
+          </w:tcPr>
+          <w:p>
+            <w:r>
+              <w:t>B2-K1-W</w:t>
+            </w:r>
+            <w:r>
+              <w:t>1</w:t>
+            </w:r>
+          </w:p>
+        </w:tc>
+      </w:tr>
+      <w:tr>
+        <w:tc>
+          <w:tcPr>
+            <w:tcW w:w="809" w:type="pct"/>
+          </w:tcPr>
+          <w:p>
+            <w:r>
+              <w:t>04-06-2020</w:t>
+            </w:r>
+          </w:p>
+        </w:tc>
+        <w:tc>
+          <w:tcPr>
+            <w:tcW w:w="2482" w:type="pct"/>
+          </w:tcPr>
+          <w:p>
+            <w:r>
+              <w:t xml:space="preserve">Het display is nu werkend. Hij laat de data zien van de sensoren. Ben vandaag begonnen met het moeilijkste gedeelte en dat is de data doorsturen naar </w:t>
+            </w:r>
+            <w:r>
+              <w:t>een database. Dit heb ik eerst op een lokale database geprobeerd. Dit heb ik werkend gekregen aan het eind van de dag</w:t>
+            </w:r>
+          </w:p>
+        </w:tc>
+        <w:tc>
+          <w:tcPr>
+            <w:tcW w:w="1165" w:type="pct"/>
+          </w:tcPr>
+          <w:p>
+            <w:r>
+              <w:t>Arduino code</w:t>
+            </w:r>
+          </w:p>
+        </w:tc>
+        <w:tc>
+          <w:tcPr>
+            <w:tcW w:w="544" w:type="pct"/>
+          </w:tcPr>
+          <w:p>
+            <w:r>
+              <w:t>B2-K1-W1</w:t>
+            </w:r>
+          </w:p>
+        </w:tc>
+      </w:tr>
+      <w:tr>
+        <w:tc>
+          <w:tcPr>
+            <w:tcW w:w="809" w:type="pct"/>
+          </w:tcPr>
+          <w:p>
+            <w:r>
+              <w:t>05-06-2020</w:t>
+            </w:r>
+          </w:p>
+        </w:tc>
+        <w:tc>
+          <w:tcPr>
+            <w:tcW w:w="2482" w:type="pct"/>
+          </w:tcPr>
+          <w:p>
+            <w:r>
+              <w:t xml:space="preserve">Het doorsturen van de data naar een database die gehost is op een webserver. Was minder moeilijk als ik zelf had verwacht dus had dat voor de middag werkend gekregen. </w:t>
+            </w:r>
+            <w:r>
+              <w:t xml:space="preserve">Aangezien de applicatie ook van </w:t>
+            </w:r>
+            <w:proofErr w:type="spellStart"/>
+            <w:r>
+              <w:t>celcius</w:t>
+            </w:r>
+            <w:proofErr w:type="spellEnd"/>
+            <w:r>
+              <w:t xml:space="preserve"> naar </w:t>
+            </w:r>
+            <w:proofErr w:type="spellStart"/>
+            <w:r>
+              <w:t>fahrenheit</w:t>
+            </w:r>
+            <w:proofErr w:type="spellEnd"/>
+            <w:r>
+              <w:t xml:space="preserve"> moest wisselen. Ben ik daar de rest van de middag mee bezig </w:t>
+            </w:r>
+            <w:r>
+              <w:lastRenderedPageBreak/>
+              <w:t xml:space="preserve">geweest. Toen ik dit af had </w:t>
+            </w:r>
+            <w:proofErr w:type="spellStart"/>
+            <w:r>
+              <w:t>had</w:t>
+            </w:r>
+            <w:proofErr w:type="spellEnd"/>
+            <w:r>
+              <w:t xml:space="preserve"> ik nog tijd over voor het begin te maken aan de debug mode</w:t>
+            </w:r>
+          </w:p>
+        </w:tc>
+        <w:tc>
+          <w:tcPr>
+            <w:tcW w:w="1165" w:type="pct"/>
+          </w:tcPr>
+          <w:p>
+            <w:r>
+              <w:lastRenderedPageBreak/>
+              <w:t>Arduino code</w:t>
+            </w:r>
+          </w:p>
+        </w:tc>
+        <w:tc>
+          <w:tcPr>
+            <w:tcW w:w="544" w:type="pct"/>
+          </w:tcPr>
+          <w:p>
+            <w:r>
+              <w:t>B2-K1-W1</w:t>
+            </w:r>
+          </w:p>
+        </w:tc>
+      </w:tr>
+      <w:tr>
+        <w:tc>
+          <w:tcPr>
+            <w:tcW w:w="809" w:type="pct"/>
+          </w:tcPr>
+          <w:p>
+            <w:r>
+              <w:t>08-06-2020</w:t>
+            </w:r>
+          </w:p>
+        </w:tc>
+        <w:tc>
+          <w:tcPr>
+            <w:tcW w:w="2482" w:type="pct"/>
+          </w:tcPr>
+          <w:p>
+            <w:r>
+              <w:t xml:space="preserve">Ben in de ochtend begonnen met het Debug mode deze was redelijk simpel en had ik dus voor de middag afgerond. Daarna ben ik </w:t>
+            </w:r>
+            <w:proofErr w:type="spellStart"/>
+            <w:r>
+              <w:t>begonen</w:t>
+            </w:r>
+            <w:proofErr w:type="spellEnd"/>
+            <w:r>
+              <w:t xml:space="preserve"> met het maken van de testcases. Deze heb ik zelf gedaan en </w:t>
+            </w:r>
+            <w:r>
+              <w:t xml:space="preserve">afgerond. </w:t>
+            </w:r>
+          </w:p>
+        </w:tc>
+        <w:tc>
+          <w:tcPr>
+            <w:tcW w:w="1165" w:type="pct"/>
+          </w:tcPr>
+          <w:p>
+            <w:r>
+              <w:t>Arduino code en Testcases</w:t>
+            </w:r>
+          </w:p>
+        </w:tc>
+        <w:tc>
+          <w:tcPr>
+            <w:tcW w:w="544" w:type="pct"/>
+          </w:tcPr>
+          <w:p>
+            <w:r>
+              <w:t>B2-K1-W1,   B2-K1-W2</w:t>
+            </w:r>
+          </w:p>
+        </w:tc>
+      </w:tr>
+      <w:tr>
+        <w:tc>
+          <w:tcPr>
+            <w:tcW w:w="809" w:type="pct"/>
+          </w:tcPr>
+          <w:p>
+            <w:r>
+              <w:t>09-06-2020</w:t>
+            </w:r>
+          </w:p>
+        </w:tc>
+        <w:tc>
+          <w:tcPr>
+            <w:tcW w:w="2482" w:type="pct"/>
+          </w:tcPr>
+          <w:p>
+            <w:r>
+              <w:t xml:space="preserve">Begonnen met het verwerken van het realisatie logboek en testcases. Deze beide ingeleverd. </w:t>
+            </w:r>
             <w:bookmarkStart w:id="0" w:name="_GoBack"/>
             <w:bookmarkEnd w:id="0"/>
           </w:p>
@@ -547,152 +1024,11 @@
           <w:tcPr>
             <w:tcW w:w="1165" w:type="pct"/>
           </w:tcPr>
-          <w:p>
-            <w:r>
-              <w:t>Project plan en functioneel ontwerp</w:t>
-            </w:r>
-          </w:p>
+          <w:p/>
         </w:tc>
         <w:tc>
           <w:tcPr>
             <w:tcW w:w="544" w:type="pct"/>
-          </w:tcPr>
-          <w:p>
-            <w:r>
-              <w:t>B1-K1-W</w:t>
-            </w:r>
-            <w:r>
-              <w:t>2</w:t>
-            </w:r>
-          </w:p>
-        </w:tc>
-      </w:tr>
-      <w:tr>
-        <w:tc>
-          <w:tcPr>
-            <w:tcW w:w="809" w:type="pct"/>
-          </w:tcPr>
-          <w:p/>
-        </w:tc>
-        <w:tc>
-          <w:tcPr>
-            <w:tcW w:w="2482" w:type="pct"/>
-          </w:tcPr>
-          <w:p/>
-        </w:tc>
-        <w:tc>
-          <w:tcPr>
-            <w:tcW w:w="1165" w:type="pct"/>
-          </w:tcPr>
-          <w:p/>
-        </w:tc>
-        <w:tc>
-          <w:tcPr>
-            <w:tcW w:w="544" w:type="pct"/>
-          </w:tcPr>
-          <w:p/>
-        </w:tc>
-      </w:tr>
-      <w:tr>
-        <w:tc>
-          <w:tcPr>
-            <w:tcW w:w="809" w:type="pct"/>
-          </w:tcPr>
-          <w:p/>
-        </w:tc>
-        <w:tc>
-          <w:tcPr>
-            <w:tcW w:w="2482" w:type="pct"/>
-          </w:tcPr>
-          <w:p/>
-        </w:tc>
-        <w:tc>
-          <w:tcPr>
-            <w:tcW w:w="1165" w:type="pct"/>
-          </w:tcPr>
-          <w:p/>
-        </w:tc>
-        <w:tc>
-          <w:tcPr>
-            <w:tcW w:w="544" w:type="pct"/>
-          </w:tcPr>
-          <w:p/>
-        </w:tc>
-      </w:tr>
-      <w:tr>
-        <w:tc>
-          <w:tcPr>
-            <w:tcW w:w="809" w:type="pct"/>
-          </w:tcPr>
-          <w:p/>
-        </w:tc>
-        <w:tc>
-          <w:tcPr>
-            <w:tcW w:w="2482" w:type="pct"/>
-          </w:tcPr>
-          <w:p/>
-        </w:tc>
-        <w:tc>
-          <w:tcPr>
-            <w:tcW w:w="1165" w:type="pct"/>
-          </w:tcPr>
-          <w:p/>
-        </w:tc>
-        <w:tc>
-          <w:tcPr>
-            <w:tcW w:w="544" w:type="pct"/>
-          </w:tcPr>
-          <w:p/>
-        </w:tc>
-      </w:tr>
-      <w:tr>
-        <w:tc>
-          <w:tcPr>
-            <w:tcW w:w="2300" w:type="dxa"/>
-          </w:tcPr>
-          <w:p/>
-        </w:tc>
-        <w:tc>
-          <w:tcPr>
-            <w:tcW w:w="7058" w:type="dxa"/>
-          </w:tcPr>
-          <w:p/>
-        </w:tc>
-        <w:tc>
-          <w:tcPr>
-            <w:tcW w:w="3313" w:type="dxa"/>
-          </w:tcPr>
-          <w:p/>
-        </w:tc>
-        <w:tc>
-          <w:tcPr>
-            <w:tcW w:w="1547" w:type="dxa"/>
-          </w:tcPr>
-          <w:p/>
-        </w:tc>
-      </w:tr>
-      <w:tr>
-        <w:tc>
-          <w:tcPr>
-            <w:tcW w:w="2300" w:type="dxa"/>
-          </w:tcPr>
-          <w:p/>
-        </w:tc>
-        <w:tc>
-          <w:tcPr>
-            <w:tcW w:w="7058" w:type="dxa"/>
-          </w:tcPr>
-          <w:p/>
-        </w:tc>
-        <w:tc>
-          <w:tcPr>
-            <w:tcW w:w="3313" w:type="dxa"/>
-          </w:tcPr>
-          <w:p/>
-        </w:tc>
-        <w:tc>
-          <w:tcPr>
-            <w:tcW w:w="1547" w:type="dxa"/>
           </w:tcPr>
           <w:p/>
         </w:tc>
@@ -1843,8 +2179,11 @@
     <w:lsdException w:name="Table 3D effects 3" w:semiHidden="1" w:unhideWhenUsed="1"/>
     <w:lsdException w:name="Table Contemporary" w:semiHidden="1" w:unhideWhenUsed="1"/>
     <w:lsdException w:name="Table Elegant" w:semiHidden="1" w:unhideWhenUsed="1"/>
+    <w:lsdException w:name="Table Professional" w:semiHidden="1" w:unhideWhenUsed="1"/>
     <w:lsdException w:name="Table Subtle 1" w:semiHidden="1" w:unhideWhenUsed="1"/>
     <w:lsdException w:name="Table Subtle 2" w:semiHidden="1" w:unhideWhenUsed="1"/>
+    <w:lsdException w:name="Table Web 1" w:semiHidden="1" w:unhideWhenUsed="1"/>
+    <w:lsdException w:name="Table Web 2" w:semiHidden="1" w:unhideWhenUsed="1"/>
     <w:lsdException w:name="Table Web 3" w:semiHidden="1" w:unhideWhenUsed="1"/>
     <w:lsdException w:name="Balloon Text" w:semiHidden="1" w:unhideWhenUsed="1"/>
     <w:lsdException w:name="Table Grid" w:uiPriority="39"/>
@@ -2689,6 +3028,29 @@
 </file>
 
 <file path=customXml/item1.xml><?xml version="1.0" encoding="utf-8"?>
+<?mso-contentType ?>
+<FormTemplates xmlns="http://schemas.microsoft.com/sharepoint/v3/contenttype/forms">
+  <Display>DocumentLibraryForm</Display>
+  <Edit>DocumentLibraryForm</Edit>
+  <New>DocumentLibraryForm</New>
+</FormTemplates>
+</file>
+
+<file path=customXml/item2.xml><?xml version="1.0" encoding="utf-8"?>
+<p:properties xmlns:p="http://schemas.microsoft.com/office/2006/metadata/properties" xmlns:xsi="http://www.w3.org/2001/XMLSchema-instance" xmlns:pc="http://schemas.microsoft.com/office/infopath/2007/PartnerControls">
+  <documentManagement>
+    <jeb5123c558143d5ab1e1526e87a8da0 xmlns="b7e4e9fd-5e36-4299-889f-f6136aff670e">
+      <Terms xmlns="http://schemas.microsoft.com/office/infopath/2007/PartnerControls"/>
+    </jeb5123c558143d5ab1e1526e87a8da0>
+    <TaxCatchAll xmlns="fbafb59e-d651-4668-8e65-f7f85ceca18b"/>
+    <Cohort xmlns="b7e4e9fd-5e36-4299-889f-f6136aff670e"/>
+    <_ip_UnifiedCompliancePolicyUIAction xmlns="http://schemas.microsoft.com/sharepoint/v3" xsi:nil="true"/>
+    <_ip_UnifiedCompliancePolicyProperties xmlns="http://schemas.microsoft.com/sharepoint/v3" xsi:nil="true"/>
+  </documentManagement>
+</p:properties>
+</file>
+
+<file path=customXml/item3.xml><?xml version="1.0" encoding="utf-8"?>
 <ct:contentTypeSchema xmlns:ct="http://schemas.microsoft.com/office/2006/metadata/contentType" xmlns:ma="http://schemas.microsoft.com/office/2006/metadata/properties/metaAttributes" ct:_="" ma:_="" ma:contentTypeName="Document" ma:contentTypeID="0x0101000C5151218AB56640BDBA68249A073511" ma:contentTypeVersion="23" ma:contentTypeDescription="Een nieuw document maken." ma:contentTypeScope="" ma:versionID="a1da3f48426d5c2cead333d31125cb2a">
   <xsd:schema xmlns:xsd="http://www.w3.org/2001/XMLSchema" xmlns:xs="http://www.w3.org/2001/XMLSchema" xmlns:p="http://schemas.microsoft.com/office/2006/metadata/properties" xmlns:ns1="http://schemas.microsoft.com/sharepoint/v3" xmlns:ns2="b7e4e9fd-5e36-4299-889f-f6136aff670e" xmlns:ns3="fbafb59e-d651-4668-8e65-f7f85ceca18b" targetNamespace="http://schemas.microsoft.com/office/2006/metadata/properties" ma:root="true" ma:fieldsID="1529523bac735da72c0db022ce5932da" ns1:_="" ns2:_="" ns3:_="">
     <xsd:import namespace="http://schemas.microsoft.com/sharepoint/v3"/>
@@ -2963,34 +3325,31 @@
 </ct:contentTypeSchema>
 </file>
 
-<file path=customXml/item2.xml><?xml version="1.0" encoding="utf-8"?>
-<p:properties xmlns:p="http://schemas.microsoft.com/office/2006/metadata/properties" xmlns:xsi="http://www.w3.org/2001/XMLSchema-instance" xmlns:pc="http://schemas.microsoft.com/office/infopath/2007/PartnerControls">
-  <documentManagement>
-    <jeb5123c558143d5ab1e1526e87a8da0 xmlns="b7e4e9fd-5e36-4299-889f-f6136aff670e">
-      <Terms xmlns="http://schemas.microsoft.com/office/infopath/2007/PartnerControls"/>
-    </jeb5123c558143d5ab1e1526e87a8da0>
-    <TaxCatchAll xmlns="fbafb59e-d651-4668-8e65-f7f85ceca18b"/>
-    <Cohort xmlns="b7e4e9fd-5e36-4299-889f-f6136aff670e"/>
-    <_ip_UnifiedCompliancePolicyUIAction xmlns="http://schemas.microsoft.com/sharepoint/v3" xsi:nil="true"/>
-    <_ip_UnifiedCompliancePolicyProperties xmlns="http://schemas.microsoft.com/sharepoint/v3" xsi:nil="true"/>
-  </documentManagement>
-</p:properties>
-</file>
-
-<file path=customXml/item3.xml><?xml version="1.0" encoding="utf-8"?>
-<?mso-contentType ?>
-<FormTemplates xmlns="http://schemas.microsoft.com/sharepoint/v3/contenttype/forms">
-  <Display>DocumentLibraryForm</Display>
-  <Edit>DocumentLibraryForm</Edit>
-  <New>DocumentLibraryForm</New>
-</FormTemplates>
-</file>
-
 <file path=customXml/item4.xml><?xml version="1.0" encoding="utf-8"?>
 <b:Sources xmlns:b="http://schemas.openxmlformats.org/officeDocument/2006/bibliography" xmlns="http://schemas.openxmlformats.org/officeDocument/2006/bibliography" SelectedStyle="\APASixthEditionOfficeOnline.xsl" StyleName="APA" Version="6"/>
 </file>
 
 <file path=customXml/itemProps1.xml><?xml version="1.0" encoding="utf-8"?>
+<ds:datastoreItem xmlns:ds="http://schemas.openxmlformats.org/officeDocument/2006/customXml" ds:itemID="{6F40DA26-5783-4527-A625-C0CE43C65D5C}">
+  <ds:schemaRefs>
+    <ds:schemaRef ds:uri="http://schemas.microsoft.com/sharepoint/v3/contenttype/forms"/>
+  </ds:schemaRefs>
+</ds:datastoreItem>
+</file>
+
+<file path=customXml/itemProps2.xml><?xml version="1.0" encoding="utf-8"?>
+<ds:datastoreItem xmlns:ds="http://schemas.openxmlformats.org/officeDocument/2006/customXml" ds:itemID="{3BB706AB-C26C-4CBB-A714-B9A45C18FB62}">
+  <ds:schemaRefs>
+    <ds:schemaRef ds:uri="http://schemas.microsoft.com/office/2006/metadata/properties"/>
+    <ds:schemaRef ds:uri="http://schemas.microsoft.com/office/infopath/2007/PartnerControls"/>
+    <ds:schemaRef ds:uri="b7e4e9fd-5e36-4299-889f-f6136aff670e"/>
+    <ds:schemaRef ds:uri="fbafb59e-d651-4668-8e65-f7f85ceca18b"/>
+    <ds:schemaRef ds:uri="http://schemas.microsoft.com/sharepoint/v3"/>
+  </ds:schemaRefs>
+</ds:datastoreItem>
+</file>
+
+<file path=customXml/itemProps3.xml><?xml version="1.0" encoding="utf-8"?>
 <ds:datastoreItem xmlns:ds="http://schemas.openxmlformats.org/officeDocument/2006/customXml" ds:itemID="{21EEBF5C-41B1-492E-9383-0AA68F5677B2}">
   <ds:schemaRefs>
     <ds:schemaRef ds:uri="http://schemas.microsoft.com/office/2006/metadata/contentType"/>
@@ -3010,28 +3369,8 @@
 </ds:datastoreItem>
 </file>
 
-<file path=customXml/itemProps2.xml><?xml version="1.0" encoding="utf-8"?>
-<ds:datastoreItem xmlns:ds="http://schemas.openxmlformats.org/officeDocument/2006/customXml" ds:itemID="{3BB706AB-C26C-4CBB-A714-B9A45C18FB62}">
-  <ds:schemaRefs>
-    <ds:schemaRef ds:uri="http://schemas.microsoft.com/office/2006/metadata/properties"/>
-    <ds:schemaRef ds:uri="http://schemas.microsoft.com/office/infopath/2007/PartnerControls"/>
-    <ds:schemaRef ds:uri="b7e4e9fd-5e36-4299-889f-f6136aff670e"/>
-    <ds:schemaRef ds:uri="fbafb59e-d651-4668-8e65-f7f85ceca18b"/>
-    <ds:schemaRef ds:uri="http://schemas.microsoft.com/sharepoint/v3"/>
-  </ds:schemaRefs>
-</ds:datastoreItem>
-</file>
-
-<file path=customXml/itemProps3.xml><?xml version="1.0" encoding="utf-8"?>
-<ds:datastoreItem xmlns:ds="http://schemas.openxmlformats.org/officeDocument/2006/customXml" ds:itemID="{6F40DA26-5783-4527-A625-C0CE43C65D5C}">
-  <ds:schemaRefs>
-    <ds:schemaRef ds:uri="http://schemas.microsoft.com/sharepoint/v3/contenttype/forms"/>
-  </ds:schemaRefs>
-</ds:datastoreItem>
-</file>
-
 <file path=customXml/itemProps4.xml><?xml version="1.0" encoding="utf-8"?>
-<ds:datastoreItem xmlns:ds="http://schemas.openxmlformats.org/officeDocument/2006/customXml" ds:itemID="{070CBB53-C6AF-4A2F-B1CD-339120D2F99D}">
+<ds:datastoreItem xmlns:ds="http://schemas.openxmlformats.org/officeDocument/2006/customXml" ds:itemID="{56219FF7-3B1A-4596-BA6B-B504765F13B3}">
   <ds:schemaRefs>
     <ds:schemaRef ds:uri="http://schemas.openxmlformats.org/officeDocument/2006/bibliography"/>
   </ds:schemaRefs>

</xml_diff>